<commit_message>
applicant detailed, fron response
</commit_message>
<xml_diff>
--- a/backend/static/docx/applicant.docx
+++ b/backend/static/docx/applicant.docx
@@ -252,6 +252,7 @@
               <w:spacing w:before="120" w:after="120"/>
               <w:rPr>
                 <w:rFonts w:ascii="Times New Roman" w:hAnsi="Times New Roman" w:cs="Times New Roman"/>
+                <w:lang w:val="en-US"/>
               </w:rPr>
             </w:pPr>
             <w:r>
@@ -263,6 +264,7 @@
             <w:r>
               <w:rPr>
                 <w:rFonts w:ascii="Times New Roman" w:hAnsi="Times New Roman" w:cs="Times New Roman"/>
+                <w:lang w:val="en-US"/>
               </w:rPr>
               <w:t xml:space="preserve"> </w:t>
             </w:r>
@@ -270,15 +272,18 @@
             <w:r>
               <w:rPr>
                 <w:rFonts w:ascii="Times New Roman" w:hAnsi="Times New Roman" w:cs="Times New Roman"/>
+                <w:lang w:val="en-US"/>
               </w:rPr>
               <w:t>{{</w:t>
             </w:r>
             <w:r>
               <w:rPr>
                 <w:rFonts w:ascii="Times New Roman" w:hAnsi="Times New Roman" w:cs="Times New Roman"/>
+                <w:lang w:val="en-US"/>
               </w:rPr>
               <w:t xml:space="preserve"> </w:t>
             </w:r>
+            <w:proofErr w:type="spellStart"/>
             <w:r>
               <w:rPr>
                 <w:rFonts w:ascii="Times New Roman" w:hAnsi="Times New Roman" w:cs="Times New Roman"/>
@@ -290,6 +295,7 @@
             <w:r>
               <w:rPr>
                 <w:rFonts w:ascii="Times New Roman" w:hAnsi="Times New Roman" w:cs="Times New Roman"/>
+                <w:lang w:val="en-US"/>
               </w:rPr>
               <w:t>_</w:t>
             </w:r>
@@ -300,15 +306,18 @@
               </w:rPr>
               <w:t>name</w:t>
             </w:r>
-            <w:r>
-              <w:rPr>
-                <w:rFonts w:ascii="Times New Roman" w:hAnsi="Times New Roman" w:cs="Times New Roman"/>
+            <w:proofErr w:type="spellEnd"/>
+            <w:r>
+              <w:rPr>
+                <w:rFonts w:ascii="Times New Roman" w:hAnsi="Times New Roman" w:cs="Times New Roman"/>
+                <w:lang w:val="en-US"/>
               </w:rPr>
               <w:t xml:space="preserve"> </w:t>
             </w:r>
             <w:r>
               <w:rPr>
                 <w:rFonts w:ascii="Times New Roman" w:hAnsi="Times New Roman" w:cs="Times New Roman"/>
+                <w:lang w:val="en-US"/>
               </w:rPr>
               <w:t>}}</w:t>
             </w:r>
@@ -318,27 +327,44 @@
               <w:spacing w:before="120" w:after="120"/>
               <w:rPr>
                 <w:rFonts w:ascii="Times New Roman" w:hAnsi="Times New Roman" w:cs="Times New Roman"/>
-              </w:rPr>
-            </w:pPr>
-            <w:r>
-              <w:rPr>
-                <w:rFonts w:ascii="Times New Roman" w:hAnsi="Times New Roman" w:cs="Times New Roman"/>
-              </w:rPr>
-              <w:t>Дата рождения</w:t>
-            </w:r>
-            <w:r>
-              <w:rPr>
-                <w:rFonts w:ascii="Times New Roman" w:hAnsi="Times New Roman" w:cs="Times New Roman"/>
+                <w:lang w:val="en-US"/>
+              </w:rPr>
+            </w:pPr>
+            <w:r>
+              <w:rPr>
+                <w:rFonts w:ascii="Times New Roman" w:hAnsi="Times New Roman" w:cs="Times New Roman"/>
+              </w:rPr>
+              <w:t>Дата</w:t>
+            </w:r>
+            <w:r>
+              <w:rPr>
+                <w:rFonts w:ascii="Times New Roman" w:hAnsi="Times New Roman" w:cs="Times New Roman"/>
+                <w:lang w:val="en-US"/>
               </w:rPr>
               <w:t xml:space="preserve"> </w:t>
             </w:r>
+            <w:r>
+              <w:rPr>
+                <w:rFonts w:ascii="Times New Roman" w:hAnsi="Times New Roman" w:cs="Times New Roman"/>
+              </w:rPr>
+              <w:t>рождения</w:t>
+            </w:r>
+            <w:r>
+              <w:rPr>
+                <w:rFonts w:ascii="Times New Roman" w:hAnsi="Times New Roman" w:cs="Times New Roman"/>
+                <w:lang w:val="en-US"/>
+              </w:rPr>
+              <w:t xml:space="preserve"> </w:t>
+            </w:r>
             <w:proofErr w:type="gramStart"/>
             <w:r>
               <w:rPr>
                 <w:rFonts w:ascii="Times New Roman" w:hAnsi="Times New Roman" w:cs="Times New Roman"/>
+                <w:lang w:val="en-US"/>
               </w:rPr>
               <w:t xml:space="preserve">{{ </w:t>
             </w:r>
+            <w:proofErr w:type="spellStart"/>
             <w:r>
               <w:rPr>
                 <w:rFonts w:ascii="Times New Roman" w:hAnsi="Times New Roman" w:cs="Times New Roman"/>
@@ -350,6 +376,7 @@
             <w:r>
               <w:rPr>
                 <w:rFonts w:ascii="Times New Roman" w:hAnsi="Times New Roman" w:cs="Times New Roman"/>
+                <w:lang w:val="en-US"/>
               </w:rPr>
               <w:t>_</w:t>
             </w:r>
@@ -360,9 +387,11 @@
               </w:rPr>
               <w:t>date</w:t>
             </w:r>
-            <w:r>
-              <w:rPr>
-                <w:rFonts w:ascii="Times New Roman" w:hAnsi="Times New Roman" w:cs="Times New Roman"/>
+            <w:proofErr w:type="spellEnd"/>
+            <w:r>
+              <w:rPr>
+                <w:rFonts w:ascii="Times New Roman" w:hAnsi="Times New Roman" w:cs="Times New Roman"/>
+                <w:lang w:val="en-US"/>
               </w:rPr>
               <w:t xml:space="preserve"> }}</w:t>
             </w:r>
@@ -421,41 +450,38 @@
               <w:spacing w:before="120" w:after="120"/>
               <w:rPr>
                 <w:rFonts w:ascii="Times New Roman" w:hAnsi="Times New Roman" w:cs="Times New Roman"/>
+              </w:rPr>
+            </w:pPr>
+            <w:r>
+              <w:rPr>
+                <w:rFonts w:ascii="Times New Roman" w:hAnsi="Times New Roman" w:cs="Times New Roman"/>
+              </w:rPr>
+              <w:t>Гражданство</w:t>
+            </w:r>
+            <w:r>
+              <w:rPr>
+                <w:rFonts w:ascii="Times New Roman" w:hAnsi="Times New Roman" w:cs="Times New Roman"/>
+              </w:rPr>
+              <w:t xml:space="preserve"> </w:t>
+            </w:r>
+            <w:proofErr w:type="gramStart"/>
+            <w:r>
+              <w:rPr>
+                <w:rFonts w:ascii="Times New Roman" w:hAnsi="Times New Roman" w:cs="Times New Roman"/>
+              </w:rPr>
+              <w:t xml:space="preserve">{{ </w:t>
+            </w:r>
+            <w:r>
+              <w:rPr>
+                <w:rFonts w:ascii="Times New Roman" w:hAnsi="Times New Roman" w:cs="Times New Roman"/>
                 <w:lang w:val="en-US"/>
               </w:rPr>
-            </w:pPr>
-            <w:r>
-              <w:rPr>
-                <w:rFonts w:ascii="Times New Roman" w:hAnsi="Times New Roman" w:cs="Times New Roman"/>
-              </w:rPr>
-              <w:t>Гражданство</w:t>
-            </w:r>
-            <w:r>
-              <w:rPr>
-                <w:rFonts w:ascii="Times New Roman" w:hAnsi="Times New Roman" w:cs="Times New Roman"/>
-              </w:rPr>
-              <w:t xml:space="preserve"> </w:t>
-            </w:r>
-            <w:proofErr w:type="gramStart"/>
-            <w:r>
-              <w:rPr>
-                <w:rFonts w:ascii="Times New Roman" w:hAnsi="Times New Roman" w:cs="Times New Roman"/>
-                <w:lang w:val="en-US"/>
-              </w:rPr>
-              <w:t xml:space="preserve">{{ </w:t>
-            </w:r>
-            <w:r>
-              <w:rPr>
-                <w:rFonts w:ascii="Times New Roman" w:hAnsi="Times New Roman" w:cs="Times New Roman"/>
-                <w:lang w:val="en-US"/>
-              </w:rPr>
               <w:t>citizenship</w:t>
             </w:r>
             <w:proofErr w:type="gramEnd"/>
             <w:r>
               <w:rPr>
                 <w:rFonts w:ascii="Times New Roman" w:hAnsi="Times New Roman" w:cs="Times New Roman"/>
-                <w:lang w:val="en-US"/>
               </w:rPr>
               <w:t xml:space="preserve"> }}</w:t>
             </w:r>
@@ -479,7 +505,6 @@
               <w:spacing w:before="120" w:after="120"/>
               <w:rPr>
                 <w:rFonts w:ascii="Times New Roman" w:hAnsi="Times New Roman" w:cs="Times New Roman"/>
-                <w:lang w:val="en-US"/>
               </w:rPr>
             </w:pPr>
             <w:r>
@@ -866,7 +891,6 @@
       <w:r>
         <w:rPr>
           <w:rFonts w:ascii="Times New Roman" w:hAnsi="Times New Roman" w:cs="Times New Roman"/>
-          <w:lang w:val="en-US"/>
         </w:rPr>
         <w:t xml:space="preserve"> </w:t>
       </w:r>
@@ -1796,26 +1820,15 @@
         <w:jc w:val="center"/>
         <w:rPr>
           <w:rFonts w:ascii="Times New Roman" w:hAnsi="Times New Roman" w:cs="Times New Roman"/>
-          <w:lang w:val="en-US"/>
-        </w:rPr>
-      </w:pPr>
-      <w:bookmarkStart w:id="0" w:name="_GoBack"/>
-      <w:r>
-        <w:rPr>
-          <w:rFonts w:ascii="Times New Roman" w:hAnsi="Times New Roman" w:cs="Times New Roman"/>
-          <w:lang w:val="en-US"/>
-        </w:rPr>
-        <w:t>{</w:t>
-      </w:r>
+        </w:rPr>
+      </w:pPr>
       <w:proofErr w:type="gramStart"/>
       <w:r>
         <w:rPr>
           <w:rFonts w:ascii="Times New Roman" w:hAnsi="Times New Roman" w:cs="Times New Roman"/>
-          <w:lang w:val="en-US"/>
-        </w:rPr>
-        <w:t xml:space="preserve">{ </w:t>
-      </w:r>
-      <w:proofErr w:type="spellStart"/>
+        </w:rPr>
+        <w:t xml:space="preserve">{{ </w:t>
+      </w:r>
       <w:r>
         <w:rPr>
           <w:rFonts w:ascii="Times New Roman" w:hAnsi="Times New Roman" w:cs="Times New Roman"/>
@@ -1827,20 +1840,23 @@
       <w:r>
         <w:rPr>
           <w:rFonts w:ascii="Times New Roman" w:hAnsi="Times New Roman" w:cs="Times New Roman"/>
-          <w:lang w:val="en-US"/>
-        </w:rPr>
-        <w:t>_institution</w:t>
-      </w:r>
-      <w:proofErr w:type="spellEnd"/>
-      <w:r>
-        <w:rPr>
-          <w:rFonts w:ascii="Times New Roman" w:hAnsi="Times New Roman" w:cs="Times New Roman"/>
-          <w:lang w:val="en-US"/>
+        </w:rPr>
+        <w:t>_</w:t>
+      </w:r>
+      <w:r>
+        <w:rPr>
+          <w:rFonts w:ascii="Times New Roman" w:hAnsi="Times New Roman" w:cs="Times New Roman"/>
+          <w:lang w:val="en-US"/>
+        </w:rPr>
+        <w:t>institution</w:t>
+      </w:r>
+      <w:r>
+        <w:rPr>
+          <w:rFonts w:ascii="Times New Roman" w:hAnsi="Times New Roman" w:cs="Times New Roman"/>
         </w:rPr>
         <w:t xml:space="preserve"> }}</w:t>
       </w:r>
     </w:p>
-    <w:bookmarkEnd w:id="0"/>
     <w:p>
       <w:pPr>
         <w:spacing w:after="0" w:line="240" w:lineRule="auto"/>
@@ -1883,6 +1899,7 @@
         <w:spacing w:after="0" w:line="240" w:lineRule="atLeast"/>
         <w:rPr>
           <w:rFonts w:ascii="Times New Roman" w:hAnsi="Times New Roman" w:cs="Times New Roman"/>
+          <w:lang w:val="en-US"/>
         </w:rPr>
       </w:pPr>
       <w:r>
@@ -1890,7 +1907,14 @@
           <w:rFonts w:ascii="Times New Roman" w:hAnsi="Times New Roman" w:cs="Times New Roman"/>
         </w:rPr>
         <w:lastRenderedPageBreak/>
-        <w:t>Имею:</w:t>
+        <w:t>Имею</w:t>
+      </w:r>
+      <w:r>
+        <w:rPr>
+          <w:rFonts w:ascii="Times New Roman" w:hAnsi="Times New Roman" w:cs="Times New Roman"/>
+          <w:lang w:val="en-US"/>
+        </w:rPr>
+        <w:t>:</w:t>
       </w:r>
     </w:p>
     <w:p>
@@ -1901,31 +1925,54 @@
         <w:spacing w:after="0" w:line="240" w:lineRule="atLeast"/>
         <w:rPr>
           <w:rFonts w:ascii="Times New Roman" w:hAnsi="Times New Roman" w:cs="Times New Roman"/>
-        </w:rPr>
-      </w:pPr>
-      <w:r>
-        <w:rPr>
-          <w:rFonts w:ascii="Times New Roman" w:hAnsi="Times New Roman" w:cs="Times New Roman"/>
-        </w:rPr>
-        <w:t>Аттестат/</w:t>
+          <w:lang w:val="en-US"/>
+        </w:rPr>
+      </w:pPr>
+      <w:r>
+        <w:rPr>
+          <w:rFonts w:ascii="Times New Roman" w:hAnsi="Times New Roman" w:cs="Times New Roman"/>
+        </w:rPr>
+        <w:t>Аттестат</w:t>
+      </w:r>
+      <w:r>
+        <w:rPr>
+          <w:rFonts w:ascii="Times New Roman" w:hAnsi="Times New Roman" w:cs="Times New Roman"/>
+          <w:lang w:val="en-US"/>
+        </w:rPr>
+        <w:t>/</w:t>
       </w:r>
       <w:proofErr w:type="gramStart"/>
       <w:r>
         <w:rPr>
           <w:rFonts w:ascii="Times New Roman" w:hAnsi="Times New Roman" w:cs="Times New Roman"/>
         </w:rPr>
-        <w:t>диплом  Серия</w:t>
+        <w:t>диплом</w:t>
+      </w:r>
+      <w:r>
+        <w:rPr>
+          <w:rFonts w:ascii="Times New Roman" w:hAnsi="Times New Roman" w:cs="Times New Roman"/>
+          <w:lang w:val="en-US"/>
+        </w:rPr>
+        <w:t xml:space="preserve">  </w:t>
+      </w:r>
+      <w:r>
+        <w:rPr>
+          <w:rFonts w:ascii="Times New Roman" w:hAnsi="Times New Roman" w:cs="Times New Roman"/>
+        </w:rPr>
+        <w:t>Серия</w:t>
       </w:r>
       <w:proofErr w:type="gramEnd"/>
       <w:r>
         <w:rPr>
           <w:rFonts w:ascii="Times New Roman" w:hAnsi="Times New Roman" w:cs="Times New Roman"/>
+          <w:lang w:val="en-US"/>
         </w:rPr>
         <w:t>____________№</w:t>
       </w:r>
       <w:r>
         <w:rPr>
           <w:rFonts w:ascii="Times New Roman" w:hAnsi="Times New Roman" w:cs="Times New Roman"/>
+          <w:lang w:val="en-US"/>
         </w:rPr>
         <w:t xml:space="preserve"> {{ </w:t>
       </w:r>
@@ -1933,6 +1980,7 @@
       <w:r>
         <w:rPr>
           <w:rFonts w:ascii="Times New Roman" w:hAnsi="Times New Roman" w:cs="Times New Roman"/>
+          <w:lang w:val="en-US"/>
         </w:rPr>
         <w:t>certificate_series</w:t>
       </w:r>
@@ -1940,6 +1988,7 @@
       <w:r>
         <w:rPr>
           <w:rFonts w:ascii="Times New Roman" w:hAnsi="Times New Roman" w:cs="Times New Roman"/>
+          <w:lang w:val="en-US"/>
         </w:rPr>
         <w:t xml:space="preserve"> }} </w:t>
       </w:r>
@@ -1947,33 +1996,52 @@
         <w:rPr>
           <w:rFonts w:ascii="Times New Roman" w:hAnsi="Times New Roman" w:cs="Times New Roman"/>
         </w:rPr>
-        <w:t>Дата выдачи</w:t>
-      </w:r>
-      <w:r>
-        <w:rPr>
-          <w:rFonts w:ascii="Times New Roman" w:hAnsi="Times New Roman" w:cs="Times New Roman"/>
-        </w:rPr>
-        <w:t xml:space="preserve"> {</w:t>
-      </w:r>
-      <w:r>
-        <w:rPr>
-          <w:rFonts w:ascii="Times New Roman" w:hAnsi="Times New Roman" w:cs="Times New Roman"/>
-        </w:rPr>
-        <w:t xml:space="preserve">{ </w:t>
+        <w:t>Дата</w:t>
+      </w:r>
+      <w:r>
+        <w:rPr>
+          <w:rFonts w:ascii="Times New Roman" w:hAnsi="Times New Roman" w:cs="Times New Roman"/>
+          <w:lang w:val="en-US"/>
+        </w:rPr>
+        <w:t xml:space="preserve"> </w:t>
+      </w:r>
+      <w:r>
+        <w:rPr>
+          <w:rFonts w:ascii="Times New Roman" w:hAnsi="Times New Roman" w:cs="Times New Roman"/>
+        </w:rPr>
+        <w:t>выдачи</w:t>
+      </w:r>
+      <w:r>
+        <w:rPr>
+          <w:rFonts w:ascii="Times New Roman" w:hAnsi="Times New Roman" w:cs="Times New Roman"/>
+          <w:lang w:val="en-US"/>
+        </w:rPr>
+        <w:t xml:space="preserve"> {{ </w:t>
       </w:r>
       <w:proofErr w:type="spellStart"/>
       <w:r>
         <w:rPr>
           <w:rFonts w:ascii="Times New Roman" w:hAnsi="Times New Roman" w:cs="Times New Roman"/>
-        </w:rPr>
-        <w:t>graduation_date</w:t>
+          <w:lang w:val="en-US"/>
+        </w:rPr>
+        <w:t>certificate_issued_date</w:t>
       </w:r>
       <w:proofErr w:type="spellEnd"/>
       <w:r>
         <w:rPr>
           <w:rFonts w:ascii="Times New Roman" w:hAnsi="Times New Roman" w:cs="Times New Roman"/>
-        </w:rPr>
-        <w:t xml:space="preserve"> }}</w:t>
+          <w:lang w:val="en-US"/>
+        </w:rPr>
+        <w:t xml:space="preserve"> </w:t>
+      </w:r>
+      <w:bookmarkStart w:id="0" w:name="_GoBack"/>
+      <w:bookmarkEnd w:id="0"/>
+      <w:r>
+        <w:rPr>
+          <w:rFonts w:ascii="Times New Roman" w:hAnsi="Times New Roman" w:cs="Times New Roman"/>
+          <w:lang w:val="en-US"/>
+        </w:rPr>
+        <w:t>}}</w:t>
       </w:r>
     </w:p>
     <w:p>
@@ -1993,6 +2061,7 @@
           <w:rFonts w:ascii="Times New Roman" w:hAnsi="Times New Roman" w:cs="Times New Roman"/>
           <w:sz w:val="16"/>
           <w:szCs w:val="16"/>
+          <w:lang w:val="en-US"/>
         </w:rPr>
         <w:t xml:space="preserve">                                     </w:t>
       </w:r>
@@ -2001,6 +2070,7 @@
           <w:rFonts w:ascii="Times New Roman" w:hAnsi="Times New Roman" w:cs="Times New Roman"/>
           <w:sz w:val="16"/>
           <w:szCs w:val="16"/>
+          <w:lang w:val="en-US"/>
         </w:rPr>
         <w:t xml:space="preserve">    </w:t>
       </w:r>
@@ -2009,6 +2079,7 @@
           <w:rFonts w:ascii="Times New Roman" w:hAnsi="Times New Roman" w:cs="Times New Roman"/>
           <w:sz w:val="16"/>
           <w:szCs w:val="16"/>
+          <w:lang w:val="en-US"/>
         </w:rPr>
         <w:t xml:space="preserve">                 </w:t>
       </w:r>
@@ -2510,7 +2581,6 @@
         <w:spacing w:after="0" w:line="240" w:lineRule="atLeast"/>
         <w:rPr>
           <w:rFonts w:ascii="Times New Roman" w:hAnsi="Times New Roman" w:cs="Times New Roman"/>
-          <w:lang w:val="en-US"/>
         </w:rPr>
       </w:pPr>
       <w:r>
@@ -2523,11 +2593,9 @@
       <w:r>
         <w:rPr>
           <w:rFonts w:ascii="Times New Roman" w:hAnsi="Times New Roman" w:cs="Times New Roman"/>
-          <w:lang w:val="en-US"/>
         </w:rPr>
         <w:t xml:space="preserve">{{ </w:t>
       </w:r>
-      <w:proofErr w:type="spellStart"/>
       <w:r>
         <w:rPr>
           <w:rFonts w:ascii="Times New Roman" w:hAnsi="Times New Roman" w:cs="Times New Roman"/>
@@ -2539,15 +2607,19 @@
       <w:r>
         <w:rPr>
           <w:rFonts w:ascii="Times New Roman" w:hAnsi="Times New Roman" w:cs="Times New Roman"/>
-          <w:lang w:val="en-US"/>
-        </w:rPr>
-        <w:t>_dormitory</w:t>
-      </w:r>
-      <w:proofErr w:type="spellEnd"/>
-      <w:r>
-        <w:rPr>
-          <w:rFonts w:ascii="Times New Roman" w:hAnsi="Times New Roman" w:cs="Times New Roman"/>
-          <w:lang w:val="en-US"/>
+        </w:rPr>
+        <w:t>_</w:t>
+      </w:r>
+      <w:r>
+        <w:rPr>
+          <w:rFonts w:ascii="Times New Roman" w:hAnsi="Times New Roman" w:cs="Times New Roman"/>
+          <w:lang w:val="en-US"/>
+        </w:rPr>
+        <w:t>dormitory</w:t>
+      </w:r>
+      <w:r>
+        <w:rPr>
+          <w:rFonts w:ascii="Times New Roman" w:hAnsi="Times New Roman" w:cs="Times New Roman"/>
         </w:rPr>
         <w:t xml:space="preserve"> }}</w:t>
       </w:r>
@@ -2841,14 +2913,7 @@
           <w:rFonts w:ascii="Times New Roman" w:hAnsi="Times New Roman" w:cs="Times New Roman"/>
           <w:lang w:val="en-US"/>
         </w:rPr>
-        <w:t xml:space="preserve"> }}</w:t>
-      </w:r>
-      <w:r>
-        <w:rPr>
-          <w:rFonts w:ascii="Times New Roman" w:hAnsi="Times New Roman" w:cs="Times New Roman"/>
-          <w:lang w:val="en-US"/>
-        </w:rPr>
-        <w:t xml:space="preserve"> {{ </w:t>
+        <w:t xml:space="preserve"> }} {{ </w:t>
       </w:r>
       <w:proofErr w:type="spellStart"/>
       <w:r>
@@ -3230,21 +3295,7 @@
           <w:rFonts w:ascii="Times New Roman" w:hAnsi="Times New Roman" w:cs="Times New Roman"/>
           <w:lang w:val="en-US"/>
         </w:rPr>
-        <w:t xml:space="preserve"> }}</w:t>
-      </w:r>
-      <w:r>
-        <w:rPr>
-          <w:rFonts w:ascii="Times New Roman" w:hAnsi="Times New Roman" w:cs="Times New Roman"/>
-          <w:lang w:val="en-US"/>
-        </w:rPr>
-        <w:t xml:space="preserve"> </w:t>
-      </w:r>
-      <w:r>
-        <w:rPr>
-          <w:rFonts w:ascii="Times New Roman" w:hAnsi="Times New Roman" w:cs="Times New Roman"/>
-          <w:lang w:val="en-US"/>
-        </w:rPr>
-        <w:t xml:space="preserve">{{ </w:t>
+        <w:t xml:space="preserve"> }} {{ </w:t>
       </w:r>
       <w:proofErr w:type="spellStart"/>
       <w:r>
@@ -3260,21 +3311,7 @@
           <w:rFonts w:ascii="Times New Roman" w:hAnsi="Times New Roman" w:cs="Times New Roman"/>
           <w:lang w:val="en-US"/>
         </w:rPr>
-        <w:t xml:space="preserve"> }}</w:t>
-      </w:r>
-      <w:r>
-        <w:rPr>
-          <w:rFonts w:ascii="Times New Roman" w:hAnsi="Times New Roman" w:cs="Times New Roman"/>
-          <w:lang w:val="en-US"/>
-        </w:rPr>
-        <w:t xml:space="preserve"> </w:t>
-      </w:r>
-      <w:r>
-        <w:rPr>
-          <w:rFonts w:ascii="Times New Roman" w:hAnsi="Times New Roman" w:cs="Times New Roman"/>
-          <w:lang w:val="en-US"/>
-        </w:rPr>
-        <w:t xml:space="preserve">{{ </w:t>
+        <w:t xml:space="preserve"> }} {{ </w:t>
       </w:r>
       <w:proofErr w:type="spellStart"/>
       <w:r>
@@ -3290,21 +3327,7 @@
           <w:rFonts w:ascii="Times New Roman" w:hAnsi="Times New Roman" w:cs="Times New Roman"/>
           <w:lang w:val="en-US"/>
         </w:rPr>
-        <w:t xml:space="preserve"> }}</w:t>
-      </w:r>
-      <w:r>
-        <w:rPr>
-          <w:rFonts w:ascii="Times New Roman" w:hAnsi="Times New Roman" w:cs="Times New Roman"/>
-          <w:lang w:val="en-US"/>
-        </w:rPr>
-        <w:t xml:space="preserve"> </w:t>
-      </w:r>
-      <w:r>
-        <w:rPr>
-          <w:rFonts w:ascii="Times New Roman" w:hAnsi="Times New Roman" w:cs="Times New Roman"/>
-          <w:lang w:val="en-US"/>
-        </w:rPr>
-        <w:t xml:space="preserve">{{ </w:t>
+        <w:t xml:space="preserve"> }} {{ </w:t>
       </w:r>
       <w:proofErr w:type="spellStart"/>
       <w:r>
@@ -5478,6 +5501,7 @@
           <w:sz w:val="18"/>
           <w:szCs w:val="18"/>
         </w:rPr>
+        <w:lastRenderedPageBreak/>
         <w:t>Подпись ответственного лица приемной комиссии __________________</w:t>
       </w:r>
     </w:p>
@@ -6355,7 +6379,7 @@
 </file>
 
 <file path=customXml/itemProps1.xml><?xml version="1.0" encoding="utf-8"?>
-<ds:datastoreItem xmlns:ds="http://schemas.openxmlformats.org/officeDocument/2006/customXml" ds:itemID="{477695AB-D8F9-48F8-88C3-F46E5AD6CB37}">
+<ds:datastoreItem xmlns:ds="http://schemas.openxmlformats.org/officeDocument/2006/customXml" ds:itemID="{A9379FFE-923E-4522-A68F-D3CD3D3D361A}">
   <ds:schemaRefs>
     <ds:schemaRef ds:uri="http://schemas.openxmlformats.org/officeDocument/2006/bibliography"/>
   </ds:schemaRefs>

</xml_diff>

<commit_message>
fix backup and front
</commit_message>
<xml_diff>
--- a/backend/static/docx/applicant.docx
+++ b/backend/static/docx/applicant.docx
@@ -10,6 +10,8 @@
           <w:rFonts w:ascii="Times New Roman" w:hAnsi="Times New Roman" w:cs="Times New Roman"/>
         </w:rPr>
       </w:pPr>
+      <w:bookmarkStart w:id="0" w:name="_GoBack"/>
+      <w:bookmarkEnd w:id="0"/>
     </w:p>
     <w:p>
       <w:pPr>
@@ -2543,16 +2545,7 @@
           <w:rFonts w:ascii="Times New Roman" w:hAnsi="Times New Roman" w:cs="Times New Roman"/>
           <w:lang w:val="en-US"/>
         </w:rPr>
-        <w:t>rep</w:t>
-      </w:r>
-      <w:bookmarkStart w:id="0" w:name="_GoBack"/>
-      <w:bookmarkEnd w:id="0"/>
-      <w:r>
-        <w:rPr>
-          <w:rFonts w:ascii="Times New Roman" w:hAnsi="Times New Roman" w:cs="Times New Roman"/>
-          <w:lang w:val="en-US"/>
-        </w:rPr>
-        <w:t>resentative</w:t>
+        <w:t>representative</w:t>
       </w:r>
       <w:r>
         <w:rPr>
@@ -2768,7 +2761,40 @@
         <w:rPr>
           <w:rFonts w:ascii="Times New Roman" w:hAnsi="Times New Roman" w:cs="Times New Roman"/>
         </w:rPr>
-        <w:t xml:space="preserve">Телефон (сот., дом.) </w:t>
+        <w:t>Телефон</w:t>
+      </w:r>
+      <w:r>
+        <w:rPr>
+          <w:rFonts w:ascii="Times New Roman" w:hAnsi="Times New Roman" w:cs="Times New Roman"/>
+          <w:lang w:val="en-US"/>
+        </w:rPr>
+        <w:t xml:space="preserve"> (</w:t>
+      </w:r>
+      <w:r>
+        <w:rPr>
+          <w:rFonts w:ascii="Times New Roman" w:hAnsi="Times New Roman" w:cs="Times New Roman"/>
+        </w:rPr>
+        <w:t>сот</w:t>
+      </w:r>
+      <w:r>
+        <w:rPr>
+          <w:rFonts w:ascii="Times New Roman" w:hAnsi="Times New Roman" w:cs="Times New Roman"/>
+          <w:lang w:val="en-US"/>
+        </w:rPr>
+        <w:t xml:space="preserve">., </w:t>
+      </w:r>
+      <w:r>
+        <w:rPr>
+          <w:rFonts w:ascii="Times New Roman" w:hAnsi="Times New Roman" w:cs="Times New Roman"/>
+        </w:rPr>
+        <w:t>дом</w:t>
+      </w:r>
+      <w:r>
+        <w:rPr>
+          <w:rFonts w:ascii="Times New Roman" w:hAnsi="Times New Roman" w:cs="Times New Roman"/>
+          <w:lang w:val="en-US"/>
+        </w:rPr>
+        <w:t xml:space="preserve">.) </w:t>
       </w:r>
       <w:r>
         <w:rPr>
@@ -3127,25 +3153,54 @@
         <w:spacing w:after="0"/>
         <w:rPr>
           <w:rFonts w:ascii="Times New Roman" w:hAnsi="Times New Roman" w:cs="Times New Roman"/>
-        </w:rPr>
-      </w:pPr>
-      <w:r>
-        <w:rPr>
-          <w:rFonts w:ascii="Times New Roman" w:hAnsi="Times New Roman" w:cs="Times New Roman"/>
-        </w:rPr>
-        <w:t>Телефон (сот., дом.)</w:t>
-      </w:r>
-      <w:r>
-        <w:rPr>
-          <w:rFonts w:ascii="Times New Roman" w:hAnsi="Times New Roman" w:cs="Times New Roman"/>
-        </w:rPr>
-        <w:t xml:space="preserve"> </w:t>
-      </w:r>
-      <w:r>
-        <w:rPr>
-          <w:rFonts w:ascii="Times New Roman" w:hAnsi="Times New Roman" w:cs="Times New Roman"/>
-        </w:rPr>
-        <w:t xml:space="preserve">{{ </w:t>
+          <w:lang w:val="en-US"/>
+        </w:rPr>
+      </w:pPr>
+      <w:r>
+        <w:rPr>
+          <w:rFonts w:ascii="Times New Roman" w:hAnsi="Times New Roman" w:cs="Times New Roman"/>
+        </w:rPr>
+        <w:t>Телефон</w:t>
+      </w:r>
+      <w:r>
+        <w:rPr>
+          <w:rFonts w:ascii="Times New Roman" w:hAnsi="Times New Roman" w:cs="Times New Roman"/>
+          <w:lang w:val="en-US"/>
+        </w:rPr>
+        <w:t xml:space="preserve"> (</w:t>
+      </w:r>
+      <w:r>
+        <w:rPr>
+          <w:rFonts w:ascii="Times New Roman" w:hAnsi="Times New Roman" w:cs="Times New Roman"/>
+        </w:rPr>
+        <w:t>сот</w:t>
+      </w:r>
+      <w:r>
+        <w:rPr>
+          <w:rFonts w:ascii="Times New Roman" w:hAnsi="Times New Roman" w:cs="Times New Roman"/>
+          <w:lang w:val="en-US"/>
+        </w:rPr>
+        <w:t xml:space="preserve">., </w:t>
+      </w:r>
+      <w:r>
+        <w:rPr>
+          <w:rFonts w:ascii="Times New Roman" w:hAnsi="Times New Roman" w:cs="Times New Roman"/>
+        </w:rPr>
+        <w:t>дом</w:t>
+      </w:r>
+      <w:r>
+        <w:rPr>
+          <w:rFonts w:ascii="Times New Roman" w:hAnsi="Times New Roman" w:cs="Times New Roman"/>
+          <w:lang w:val="en-US"/>
+        </w:rPr>
+        <w:t>.)</w:t>
+      </w:r>
+      <w:r>
+        <w:rPr>
+          <w:rFonts w:ascii="Times New Roman" w:hAnsi="Times New Roman" w:cs="Times New Roman"/>
+          <w:lang w:val="en-US"/>
+        </w:rPr>
+        <w:t xml:space="preserve"> {{ </w:t>
       </w:r>
       <w:r>
         <w:rPr>
@@ -3157,6 +3212,7 @@
       <w:r>
         <w:rPr>
           <w:rFonts w:ascii="Times New Roman" w:hAnsi="Times New Roman" w:cs="Times New Roman"/>
+          <w:lang w:val="en-US"/>
         </w:rPr>
         <w:t>_</w:t>
       </w:r>
@@ -3170,6 +3226,7 @@
       <w:r>
         <w:rPr>
           <w:rFonts w:ascii="Times New Roman" w:hAnsi="Times New Roman" w:cs="Times New Roman"/>
+          <w:lang w:val="en-US"/>
         </w:rPr>
         <w:t xml:space="preserve"> }}</w:t>
       </w:r>
@@ -3258,14 +3315,14 @@
     <w:tbl>
       <w:tblPr>
         <w:tblStyle w:val="a5"/>
-        <w:tblW w:w="10598" w:type="dxa"/>
+        <w:tblW w:w="9918" w:type="dxa"/>
         <w:tblLook w:val="04A0" w:firstRow="1" w:lastRow="0" w:firstColumn="1" w:lastColumn="0" w:noHBand="0" w:noVBand="1"/>
       </w:tblPr>
       <w:tblGrid>
-        <w:gridCol w:w="6691"/>
-        <w:gridCol w:w="1192"/>
-        <w:gridCol w:w="1030"/>
-        <w:gridCol w:w="1685"/>
+        <w:gridCol w:w="6447"/>
+        <w:gridCol w:w="1187"/>
+        <w:gridCol w:w="1024"/>
+        <w:gridCol w:w="1260"/>
       </w:tblGrid>
       <w:tr>
         <w:trPr>
@@ -3323,7 +3380,7 @@
         </w:tc>
         <w:tc>
           <w:tcPr>
-            <w:tcW w:w="1685" w:type="dxa"/>
+            <w:tcW w:w="1005" w:type="dxa"/>
             <w:vMerge w:val="restart"/>
           </w:tcPr>
           <w:p>
@@ -3445,7 +3502,7 @@
         </w:tc>
         <w:tc>
           <w:tcPr>
-            <w:tcW w:w="1685" w:type="dxa"/>
+            <w:tcW w:w="1005" w:type="dxa"/>
             <w:vMerge/>
           </w:tcPr>
           <w:p>
@@ -3558,7 +3615,7 @@
         </w:tc>
         <w:tc>
           <w:tcPr>
-            <w:tcW w:w="1685" w:type="dxa"/>
+            <w:tcW w:w="1005" w:type="dxa"/>
             <w:tcBorders>
               <w:bottom w:val="single" w:sz="4" w:space="0" w:color="auto"/>
             </w:tcBorders>
@@ -3644,7 +3701,7 @@
         </w:tc>
         <w:tc>
           <w:tcPr>
-            <w:tcW w:w="1685" w:type="dxa"/>
+            <w:tcW w:w="1005" w:type="dxa"/>
             <w:tcBorders>
               <w:top w:val="single" w:sz="4" w:space="0" w:color="auto"/>
             </w:tcBorders>
@@ -3738,7 +3795,7 @@
         </w:tc>
         <w:tc>
           <w:tcPr>
-            <w:tcW w:w="1685" w:type="dxa"/>
+            <w:tcW w:w="1005" w:type="dxa"/>
             <w:tcBorders>
               <w:bottom w:val="single" w:sz="4" w:space="0" w:color="auto"/>
             </w:tcBorders>
@@ -3824,7 +3881,7 @@
         </w:tc>
         <w:tc>
           <w:tcPr>
-            <w:tcW w:w="1685" w:type="dxa"/>
+            <w:tcW w:w="1005" w:type="dxa"/>
             <w:tcBorders>
               <w:top w:val="single" w:sz="4" w:space="0" w:color="auto"/>
             </w:tcBorders>
@@ -3918,7 +3975,7 @@
         </w:tc>
         <w:tc>
           <w:tcPr>
-            <w:tcW w:w="1685" w:type="dxa"/>
+            <w:tcW w:w="1005" w:type="dxa"/>
             <w:tcBorders>
               <w:bottom w:val="single" w:sz="4" w:space="0" w:color="auto"/>
             </w:tcBorders>
@@ -4004,7 +4061,7 @@
         </w:tc>
         <w:tc>
           <w:tcPr>
-            <w:tcW w:w="1685" w:type="dxa"/>
+            <w:tcW w:w="1005" w:type="dxa"/>
             <w:tcBorders>
               <w:top w:val="single" w:sz="4" w:space="0" w:color="auto"/>
             </w:tcBorders>
@@ -4098,7 +4155,7 @@
         </w:tc>
         <w:tc>
           <w:tcPr>
-            <w:tcW w:w="1685" w:type="dxa"/>
+            <w:tcW w:w="1005" w:type="dxa"/>
             <w:tcBorders>
               <w:bottom w:val="single" w:sz="4" w:space="0" w:color="auto"/>
             </w:tcBorders>
@@ -4184,7 +4241,7 @@
         </w:tc>
         <w:tc>
           <w:tcPr>
-            <w:tcW w:w="1685" w:type="dxa"/>
+            <w:tcW w:w="1005" w:type="dxa"/>
             <w:tcBorders>
               <w:top w:val="single" w:sz="4" w:space="0" w:color="auto"/>
             </w:tcBorders>
@@ -4278,7 +4335,7 @@
         </w:tc>
         <w:tc>
           <w:tcPr>
-            <w:tcW w:w="1685" w:type="dxa"/>
+            <w:tcW w:w="1005" w:type="dxa"/>
             <w:tcBorders>
               <w:bottom w:val="single" w:sz="4" w:space="0" w:color="auto"/>
             </w:tcBorders>
@@ -4364,7 +4421,7 @@
         </w:tc>
         <w:tc>
           <w:tcPr>
-            <w:tcW w:w="1685" w:type="dxa"/>
+            <w:tcW w:w="1005" w:type="dxa"/>
             <w:tcBorders>
               <w:top w:val="single" w:sz="4" w:space="0" w:color="auto"/>
             </w:tcBorders>
@@ -4458,7 +4515,7 @@
         </w:tc>
         <w:tc>
           <w:tcPr>
-            <w:tcW w:w="1685" w:type="dxa"/>
+            <w:tcW w:w="1005" w:type="dxa"/>
             <w:tcBorders>
               <w:bottom w:val="single" w:sz="4" w:space="0" w:color="auto"/>
             </w:tcBorders>
@@ -4544,7 +4601,7 @@
         </w:tc>
         <w:tc>
           <w:tcPr>
-            <w:tcW w:w="1685" w:type="dxa"/>
+            <w:tcW w:w="1005" w:type="dxa"/>
             <w:tcBorders>
               <w:top w:val="single" w:sz="4" w:space="0" w:color="auto"/>
             </w:tcBorders>
@@ -4638,7 +4695,7 @@
         </w:tc>
         <w:tc>
           <w:tcPr>
-            <w:tcW w:w="1685" w:type="dxa"/>
+            <w:tcW w:w="1005" w:type="dxa"/>
             <w:tcBorders>
               <w:bottom w:val="single" w:sz="4" w:space="0" w:color="auto"/>
             </w:tcBorders>
@@ -4724,7 +4781,7 @@
         </w:tc>
         <w:tc>
           <w:tcPr>
-            <w:tcW w:w="1685" w:type="dxa"/>
+            <w:tcW w:w="1005" w:type="dxa"/>
             <w:tcBorders>
               <w:top w:val="single" w:sz="4" w:space="0" w:color="auto"/>
             </w:tcBorders>
@@ -4818,7 +4875,7 @@
         </w:tc>
         <w:tc>
           <w:tcPr>
-            <w:tcW w:w="1685" w:type="dxa"/>
+            <w:tcW w:w="1005" w:type="dxa"/>
             <w:tcBorders>
               <w:bottom w:val="single" w:sz="4" w:space="0" w:color="auto"/>
             </w:tcBorders>
@@ -4904,7 +4961,7 @@
         </w:tc>
         <w:tc>
           <w:tcPr>
-            <w:tcW w:w="1685" w:type="dxa"/>
+            <w:tcW w:w="1005" w:type="dxa"/>
             <w:tcBorders>
               <w:top w:val="single" w:sz="4" w:space="0" w:color="auto"/>
             </w:tcBorders>
@@ -4998,7 +5055,7 @@
         </w:tc>
         <w:tc>
           <w:tcPr>
-            <w:tcW w:w="1685" w:type="dxa"/>
+            <w:tcW w:w="1005" w:type="dxa"/>
             <w:tcBorders>
               <w:bottom w:val="single" w:sz="4" w:space="0" w:color="auto"/>
             </w:tcBorders>
@@ -5084,7 +5141,7 @@
         </w:tc>
         <w:tc>
           <w:tcPr>
-            <w:tcW w:w="1685" w:type="dxa"/>
+            <w:tcW w:w="1005" w:type="dxa"/>
             <w:tcBorders>
               <w:top w:val="single" w:sz="4" w:space="0" w:color="auto"/>
             </w:tcBorders>

</xml_diff>